<commit_message>
Added GitHub Repository image and path to document
</commit_message>
<xml_diff>
--- a/module-1/Morrow-Assignment1_2.docx
+++ b/module-1/Morrow-Assignment1_2.docx
@@ -69,6 +69,69 @@
         </w:drawing>
       </w:r>
     </w:p>
+    <w:p>
+      <w:r>
+        <w:rPr>
+          <w:noProof/>
+        </w:rPr>
+        <w:drawing>
+          <wp:inline distT="0" distB="0" distL="0" distR="0" wp14:anchorId="00FA71BB" wp14:editId="663C6A14">
+            <wp:extent cx="5943600" cy="1532255"/>
+            <wp:effectExtent l="0" t="0" r="0" b="0"/>
+            <wp:docPr id="393230764" name="Picture 1" descr="A screenshot of a computer&#10;&#10;Description automatically generated"/>
+            <wp:cNvGraphicFramePr>
+              <a:graphicFrameLocks xmlns:a="http://schemas.openxmlformats.org/drawingml/2006/main" noChangeAspect="1"/>
+            </wp:cNvGraphicFramePr>
+            <a:graphic xmlns:a="http://schemas.openxmlformats.org/drawingml/2006/main">
+              <a:graphicData uri="http://schemas.openxmlformats.org/drawingml/2006/picture">
+                <pic:pic xmlns:pic="http://schemas.openxmlformats.org/drawingml/2006/picture">
+                  <pic:nvPicPr>
+                    <pic:cNvPr id="393230764" name="Picture 1" descr="A screenshot of a computer&#10;&#10;Description automatically generated"/>
+                    <pic:cNvPicPr/>
+                  </pic:nvPicPr>
+                  <pic:blipFill>
+                    <a:blip r:embed="rId5"/>
+                    <a:stretch>
+                      <a:fillRect/>
+                    </a:stretch>
+                  </pic:blipFill>
+                  <pic:spPr>
+                    <a:xfrm>
+                      <a:off x="0" y="0"/>
+                      <a:ext cx="5943600" cy="1532255"/>
+                    </a:xfrm>
+                    <a:prstGeom prst="rect">
+                      <a:avLst/>
+                    </a:prstGeom>
+                  </pic:spPr>
+                </pic:pic>
+              </a:graphicData>
+            </a:graphic>
+          </wp:inline>
+        </w:drawing>
+      </w:r>
+    </w:p>
+    <w:p/>
+    <w:p>
+      <w:r>
+        <w:rPr>
+          <w:b/>
+          <w:bCs/>
+        </w:rPr>
+        <w:t>URL of my repository</w:t>
+      </w:r>
+    </w:p>
+    <w:p>
+      <w:hyperlink r:id="rId6" w:history="1">
+        <w:r>
+          <w:rPr>
+            <w:rStyle w:val="Hyperlink"/>
+          </w:rPr>
+          <w:t>https://github.com/CyberDev79/csd-325</w:t>
+        </w:r>
+      </w:hyperlink>
+    </w:p>
+    <w:p/>
     <w:sectPr>
       <w:pgSz w:w="12240" w:h="15840"/>
       <w:pgMar w:top="1440" w:right="1440" w:bottom="1440" w:left="1440" w:header="720" w:footer="720" w:gutter="0"/>
@@ -682,7 +745,6 @@
   <w:style w:type="character" w:default="1" w:styleId="DefaultParagraphFont">
     <w:name w:val="Default Paragraph Font"/>
     <w:uiPriority w:val="1"/>
-    <w:semiHidden/>
     <w:unhideWhenUsed/>
   </w:style>
   <w:style w:type="table" w:default="1" w:styleId="TableNormal">

</xml_diff>